<commit_message>
Updat on the analysis of changes in species diversity over time + new tests on the changes in diversity as a function of the time since the last fire
</commit_message>
<xml_diff>
--- a/Results/Results_3Fev17.docx
+++ b/Results/Results_3Fev17.docx
@@ -45,6 +45,23 @@
           <w:lang w:val="en-GB"/>
         </w:rPr>
       </w:pPr>
+    </w:p>
+    <w:p>
+      <w:pPr>
+        <w:rPr>
+          <w:i/>
+          <w:u w:val="single"/>
+          <w:lang w:val="en-GB"/>
+        </w:rPr>
+      </w:pPr>
+      <w:r>
+        <w:rPr>
+          <w:i/>
+          <w:u w:val="single"/>
+          <w:lang w:val="en-GB"/>
+        </w:rPr>
+        <w:t>Q1.1. Looking at all the data together</w:t>
+      </w:r>
     </w:p>
     <w:p>
       <w:pPr>
@@ -245,6 +262,1191 @@
         <w:rPr>
           <w:lang w:val="en-GB"/>
         </w:rPr>
+        <w:sym w:font="Wingdings" w:char="F0E8"/>
+      </w:r>
+      <w:r>
+        <w:rPr>
+          <w:lang w:val="en-GB"/>
+        </w:rPr>
+        <w:t xml:space="preserve"> See tests in the next section.</w:t>
+      </w:r>
+    </w:p>
+    <w:p>
+      <w:pPr>
+        <w:rPr>
+          <w:lang w:val="en-GB"/>
+        </w:rPr>
+      </w:pPr>
+    </w:p>
+    <w:p>
+      <w:pPr>
+        <w:rPr>
+          <w:lang w:val="en-GB"/>
+        </w:rPr>
+      </w:pPr>
+    </w:p>
+    <w:p>
+      <w:pPr>
+        <w:rPr>
+          <w:lang w:val="en-GB"/>
+        </w:rPr>
+      </w:pPr>
+      <w:r>
+        <w:rPr>
+          <w:highlight w:val="green"/>
+          <w:lang w:val="en-GB"/>
+        </w:rPr>
+        <w:t>CONCLUSION: Native and alien richness generally decrease over time</w:t>
+      </w:r>
+    </w:p>
+    <w:p>
+      <w:pPr>
+        <w:rPr>
+          <w:lang w:val="en-GB"/>
+        </w:rPr>
+      </w:pPr>
+    </w:p>
+    <w:p>
+      <w:pPr>
+        <w:rPr>
+          <w:i/>
+          <w:u w:val="single"/>
+          <w:lang w:val="en-GB"/>
+        </w:rPr>
+      </w:pPr>
+      <w:r>
+        <w:rPr>
+          <w:i/>
+          <w:u w:val="single"/>
+          <w:lang w:val="en-GB"/>
+        </w:rPr>
+        <w:br w:type="page"/>
+      </w:r>
+    </w:p>
+    <w:p>
+      <w:pPr>
+        <w:rPr>
+          <w:i/>
+          <w:u w:val="single"/>
+          <w:lang w:val="en-GB"/>
+        </w:rPr>
+      </w:pPr>
+      <w:r>
+        <w:rPr>
+          <w:i/>
+          <w:u w:val="single"/>
+          <w:lang w:val="en-GB"/>
+        </w:rPr>
+        <w:lastRenderedPageBreak/>
+        <w:t>Q1.2. Using the time since the last fire instead of time series</w:t>
+      </w:r>
+    </w:p>
+    <w:p>
+      <w:pPr>
+        <w:rPr>
+          <w:lang w:val="en-GB"/>
+        </w:rPr>
+      </w:pPr>
+    </w:p>
+    <w:p>
+      <w:pPr>
+        <w:rPr>
+          <w:lang w:val="en-GB"/>
+        </w:rPr>
+      </w:pPr>
+      <w:r>
+        <w:rPr>
+          <w:lang w:val="en-GB"/>
+        </w:rPr>
+        <w:t>Native species richness</w:t>
+      </w:r>
+    </w:p>
+    <w:p>
+      <w:pPr>
+        <w:rPr>
+          <w:lang w:val="en-GB"/>
+        </w:rPr>
+      </w:pPr>
+      <w:r>
+        <w:rPr>
+          <w:rFonts w:ascii="Helvetica" w:hAnsi="Helvetica" w:cs="Helvetica"/>
+          <w:noProof/>
+          <w:lang w:val="en-US"/>
+        </w:rPr>
+        <w:drawing>
+          <wp:inline distT="0" distB="0" distL="0" distR="0" wp14:anchorId="05D58431" wp14:editId="313ADB46">
+            <wp:extent cx="5270500" cy="3847388"/>
+            <wp:effectExtent l="0" t="0" r="0" b="0"/>
+            <wp:docPr id="20" name="Picture 20"/>
+            <wp:cNvGraphicFramePr>
+              <a:graphicFrameLocks xmlns:a="http://schemas.openxmlformats.org/drawingml/2006/main" noChangeAspect="1"/>
+            </wp:cNvGraphicFramePr>
+            <a:graphic xmlns:a="http://schemas.openxmlformats.org/drawingml/2006/main">
+              <a:graphicData uri="http://schemas.openxmlformats.org/drawingml/2006/picture">
+                <pic:pic xmlns:pic="http://schemas.openxmlformats.org/drawingml/2006/picture">
+                  <pic:nvPicPr>
+                    <pic:cNvPr id="0" name="Picture 20"/>
+                    <pic:cNvPicPr>
+                      <a:picLocks noChangeAspect="1" noChangeArrowheads="1"/>
+                    </pic:cNvPicPr>
+                  </pic:nvPicPr>
+                  <pic:blipFill>
+                    <a:blip r:embed="rId7">
+                      <a:extLst>
+                        <a:ext uri="{28A0092B-C50C-407E-A947-70E740481C1C}">
+                          <a14:useLocalDpi xmlns:a14="http://schemas.microsoft.com/office/drawing/2010/main" val="0"/>
+                        </a:ext>
+                      </a:extLst>
+                    </a:blip>
+                    <a:srcRect/>
+                    <a:stretch>
+                      <a:fillRect/>
+                    </a:stretch>
+                  </pic:blipFill>
+                  <pic:spPr bwMode="auto">
+                    <a:xfrm>
+                      <a:off x="0" y="0"/>
+                      <a:ext cx="5270500" cy="3847388"/>
+                    </a:xfrm>
+                    <a:prstGeom prst="rect">
+                      <a:avLst/>
+                    </a:prstGeom>
+                    <a:noFill/>
+                    <a:ln>
+                      <a:noFill/>
+                    </a:ln>
+                  </pic:spPr>
+                </pic:pic>
+              </a:graphicData>
+            </a:graphic>
+          </wp:inline>
+        </w:drawing>
+      </w:r>
+    </w:p>
+    <w:p>
+      <w:pPr>
+        <w:rPr>
+          <w:lang w:val="en-GB"/>
+        </w:rPr>
+      </w:pPr>
+      <w:proofErr w:type="gramStart"/>
+      <w:r>
+        <w:rPr>
+          <w:lang w:val="en-GB"/>
+        </w:rPr>
+        <w:t>or</w:t>
+      </w:r>
+      <w:proofErr w:type="gramEnd"/>
+      <w:r>
+        <w:rPr>
+          <w:lang w:val="en-GB"/>
+        </w:rPr>
+        <w:t xml:space="preserve"> similar, but the mean + </w:t>
+      </w:r>
+      <w:proofErr w:type="spellStart"/>
+      <w:r>
+        <w:rPr>
+          <w:lang w:val="en-GB"/>
+        </w:rPr>
+        <w:t>sd</w:t>
+      </w:r>
+      <w:proofErr w:type="spellEnd"/>
+      <w:r>
+        <w:rPr>
+          <w:lang w:val="en-GB"/>
+        </w:rPr>
+        <w:t xml:space="preserve"> only</w:t>
+      </w:r>
+    </w:p>
+    <w:p>
+      <w:pPr>
+        <w:rPr>
+          <w:lang w:val="en-GB"/>
+        </w:rPr>
+      </w:pPr>
+      <w:r>
+        <w:rPr>
+          <w:rFonts w:ascii="Helvetica" w:hAnsi="Helvetica" w:cs="Helvetica"/>
+          <w:noProof/>
+          <w:lang w:val="en-US"/>
+        </w:rPr>
+        <w:drawing>
+          <wp:inline distT="0" distB="0" distL="0" distR="0" wp14:anchorId="46424581" wp14:editId="3B595BC3">
+            <wp:extent cx="5270500" cy="3849193"/>
+            <wp:effectExtent l="0" t="0" r="0" b="12065"/>
+            <wp:docPr id="22" name="Picture 22"/>
+            <wp:cNvGraphicFramePr>
+              <a:graphicFrameLocks xmlns:a="http://schemas.openxmlformats.org/drawingml/2006/main" noChangeAspect="1"/>
+            </wp:cNvGraphicFramePr>
+            <a:graphic xmlns:a="http://schemas.openxmlformats.org/drawingml/2006/main">
+              <a:graphicData uri="http://schemas.openxmlformats.org/drawingml/2006/picture">
+                <pic:pic xmlns:pic="http://schemas.openxmlformats.org/drawingml/2006/picture">
+                  <pic:nvPicPr>
+                    <pic:cNvPr id="0" name="Picture 22"/>
+                    <pic:cNvPicPr>
+                      <a:picLocks noChangeAspect="1" noChangeArrowheads="1"/>
+                    </pic:cNvPicPr>
+                  </pic:nvPicPr>
+                  <pic:blipFill>
+                    <a:blip r:embed="rId8">
+                      <a:extLst>
+                        <a:ext uri="{28A0092B-C50C-407E-A947-70E740481C1C}">
+                          <a14:useLocalDpi xmlns:a14="http://schemas.microsoft.com/office/drawing/2010/main" val="0"/>
+                        </a:ext>
+                      </a:extLst>
+                    </a:blip>
+                    <a:srcRect/>
+                    <a:stretch>
+                      <a:fillRect/>
+                    </a:stretch>
+                  </pic:blipFill>
+                  <pic:spPr bwMode="auto">
+                    <a:xfrm>
+                      <a:off x="0" y="0"/>
+                      <a:ext cx="5270500" cy="3849193"/>
+                    </a:xfrm>
+                    <a:prstGeom prst="rect">
+                      <a:avLst/>
+                    </a:prstGeom>
+                    <a:noFill/>
+                    <a:ln>
+                      <a:noFill/>
+                    </a:ln>
+                  </pic:spPr>
+                </pic:pic>
+              </a:graphicData>
+            </a:graphic>
+          </wp:inline>
+        </w:drawing>
+      </w:r>
+    </w:p>
+    <w:p>
+      <w:pPr>
+        <w:rPr>
+          <w:lang w:val="en-GB"/>
+        </w:rPr>
+      </w:pPr>
+    </w:p>
+    <w:p>
+      <w:pPr>
+        <w:rPr>
+          <w:lang w:val="en-GB"/>
+        </w:rPr>
+      </w:pPr>
+      <w:r>
+        <w:rPr>
+          <w:lang w:val="en-GB"/>
+        </w:rPr>
+        <w:t>Invasive species richness</w:t>
+      </w:r>
+    </w:p>
+    <w:p>
+      <w:pPr>
+        <w:rPr>
+          <w:lang w:val="en-GB"/>
+        </w:rPr>
+      </w:pPr>
+      <w:r>
+        <w:rPr>
+          <w:rFonts w:ascii="Helvetica" w:hAnsi="Helvetica" w:cs="Helvetica"/>
+          <w:noProof/>
+          <w:lang w:val="en-US"/>
+        </w:rPr>
+        <w:drawing>
+          <wp:inline distT="0" distB="0" distL="0" distR="0" wp14:anchorId="6433A5AA" wp14:editId="7D452282">
+            <wp:extent cx="5270500" cy="4855341"/>
+            <wp:effectExtent l="0" t="0" r="0" b="0"/>
+            <wp:docPr id="18" name="Picture 18"/>
+            <wp:cNvGraphicFramePr>
+              <a:graphicFrameLocks xmlns:a="http://schemas.openxmlformats.org/drawingml/2006/main" noChangeAspect="1"/>
+            </wp:cNvGraphicFramePr>
+            <a:graphic xmlns:a="http://schemas.openxmlformats.org/drawingml/2006/main">
+              <a:graphicData uri="http://schemas.openxmlformats.org/drawingml/2006/picture">
+                <pic:pic xmlns:pic="http://schemas.openxmlformats.org/drawingml/2006/picture">
+                  <pic:nvPicPr>
+                    <pic:cNvPr id="0" name="Picture 18"/>
+                    <pic:cNvPicPr>
+                      <a:picLocks noChangeAspect="1" noChangeArrowheads="1"/>
+                    </pic:cNvPicPr>
+                  </pic:nvPicPr>
+                  <pic:blipFill>
+                    <a:blip r:embed="rId9">
+                      <a:extLst>
+                        <a:ext uri="{28A0092B-C50C-407E-A947-70E740481C1C}">
+                          <a14:useLocalDpi xmlns:a14="http://schemas.microsoft.com/office/drawing/2010/main" val="0"/>
+                        </a:ext>
+                      </a:extLst>
+                    </a:blip>
+                    <a:srcRect/>
+                    <a:stretch>
+                      <a:fillRect/>
+                    </a:stretch>
+                  </pic:blipFill>
+                  <pic:spPr bwMode="auto">
+                    <a:xfrm>
+                      <a:off x="0" y="0"/>
+                      <a:ext cx="5270500" cy="4855341"/>
+                    </a:xfrm>
+                    <a:prstGeom prst="rect">
+                      <a:avLst/>
+                    </a:prstGeom>
+                    <a:noFill/>
+                    <a:ln>
+                      <a:noFill/>
+                    </a:ln>
+                  </pic:spPr>
+                </pic:pic>
+              </a:graphicData>
+            </a:graphic>
+          </wp:inline>
+        </w:drawing>
+      </w:r>
+    </w:p>
+    <w:p>
+      <w:pPr>
+        <w:rPr>
+          <w:lang w:val="en-GB"/>
+        </w:rPr>
+      </w:pPr>
+      <w:proofErr w:type="gramStart"/>
+      <w:r>
+        <w:rPr>
+          <w:lang w:val="en-GB"/>
+        </w:rPr>
+        <w:t>only</w:t>
+      </w:r>
+      <w:proofErr w:type="gramEnd"/>
+      <w:r>
+        <w:rPr>
+          <w:lang w:val="en-GB"/>
+        </w:rPr>
+        <w:t xml:space="preserve"> mean and </w:t>
+      </w:r>
+      <w:proofErr w:type="spellStart"/>
+      <w:r>
+        <w:rPr>
+          <w:lang w:val="en-GB"/>
+        </w:rPr>
+        <w:t>sd</w:t>
+      </w:r>
+      <w:proofErr w:type="spellEnd"/>
+      <w:r>
+        <w:rPr>
+          <w:lang w:val="en-GB"/>
+        </w:rPr>
+        <w:t xml:space="preserve"> trends</w:t>
+      </w:r>
+    </w:p>
+    <w:p>
+      <w:pPr>
+        <w:rPr>
+          <w:lang w:val="en-GB"/>
+        </w:rPr>
+      </w:pPr>
+      <w:r>
+        <w:rPr>
+          <w:rFonts w:ascii="Helvetica" w:hAnsi="Helvetica" w:cs="Helvetica"/>
+          <w:noProof/>
+          <w:lang w:val="en-US"/>
+        </w:rPr>
+        <w:drawing>
+          <wp:inline distT="0" distB="0" distL="0" distR="0" wp14:anchorId="69903E05" wp14:editId="228F3121">
+            <wp:extent cx="4367030" cy="3657600"/>
+            <wp:effectExtent l="0" t="0" r="1905" b="0"/>
+            <wp:docPr id="24" name="Picture 24"/>
+            <wp:cNvGraphicFramePr>
+              <a:graphicFrameLocks xmlns:a="http://schemas.openxmlformats.org/drawingml/2006/main" noChangeAspect="1"/>
+            </wp:cNvGraphicFramePr>
+            <a:graphic xmlns:a="http://schemas.openxmlformats.org/drawingml/2006/main">
+              <a:graphicData uri="http://schemas.openxmlformats.org/drawingml/2006/picture">
+                <pic:pic xmlns:pic="http://schemas.openxmlformats.org/drawingml/2006/picture">
+                  <pic:nvPicPr>
+                    <pic:cNvPr id="0" name="Picture 24"/>
+                    <pic:cNvPicPr>
+                      <a:picLocks noChangeAspect="1" noChangeArrowheads="1"/>
+                    </pic:cNvPicPr>
+                  </pic:nvPicPr>
+                  <pic:blipFill>
+                    <a:blip r:embed="rId10">
+                      <a:extLst>
+                        <a:ext uri="{28A0092B-C50C-407E-A947-70E740481C1C}">
+                          <a14:useLocalDpi xmlns:a14="http://schemas.microsoft.com/office/drawing/2010/main" val="0"/>
+                        </a:ext>
+                      </a:extLst>
+                    </a:blip>
+                    <a:srcRect/>
+                    <a:stretch>
+                      <a:fillRect/>
+                    </a:stretch>
+                  </pic:blipFill>
+                  <pic:spPr bwMode="auto">
+                    <a:xfrm>
+                      <a:off x="0" y="0"/>
+                      <a:ext cx="4367441" cy="3657944"/>
+                    </a:xfrm>
+                    <a:prstGeom prst="rect">
+                      <a:avLst/>
+                    </a:prstGeom>
+                    <a:noFill/>
+                    <a:ln>
+                      <a:noFill/>
+                    </a:ln>
+                  </pic:spPr>
+                </pic:pic>
+              </a:graphicData>
+            </a:graphic>
+          </wp:inline>
+        </w:drawing>
+      </w:r>
+    </w:p>
+    <w:p>
+      <w:pPr>
+        <w:rPr>
+          <w:lang w:val="en-GB"/>
+        </w:rPr>
+      </w:pPr>
+      <w:r>
+        <w:rPr>
+          <w:noProof/>
+          <w:lang w:val="en-US"/>
+        </w:rPr>
+        <w:drawing>
+          <wp:inline distT="0" distB="0" distL="0" distR="0" wp14:anchorId="421AA925" wp14:editId="2966EE48">
+            <wp:extent cx="4681220" cy="1210972"/>
+            <wp:effectExtent l="0" t="0" r="0" b="8255"/>
+            <wp:docPr id="14" name="Picture 14" descr="Macintosh HD:Users:Laure:Desktop:Capture d’écran 2017-02-10 à 13.54.05.png"/>
+            <wp:cNvGraphicFramePr>
+              <a:graphicFrameLocks xmlns:a="http://schemas.openxmlformats.org/drawingml/2006/main" noChangeAspect="1"/>
+            </wp:cNvGraphicFramePr>
+            <a:graphic xmlns:a="http://schemas.openxmlformats.org/drawingml/2006/main">
+              <a:graphicData uri="http://schemas.openxmlformats.org/drawingml/2006/picture">
+                <pic:pic xmlns:pic="http://schemas.openxmlformats.org/drawingml/2006/picture">
+                  <pic:nvPicPr>
+                    <pic:cNvPr id="0" name="Picture 26" descr="Macintosh HD:Users:Laure:Desktop:Capture d’écran 2017-02-10 à 13.54.05.png"/>
+                    <pic:cNvPicPr>
+                      <a:picLocks noChangeAspect="1" noChangeArrowheads="1"/>
+                    </pic:cNvPicPr>
+                  </pic:nvPicPr>
+                  <pic:blipFill>
+                    <a:blip r:embed="rId11">
+                      <a:extLst>
+                        <a:ext uri="{28A0092B-C50C-407E-A947-70E740481C1C}">
+                          <a14:useLocalDpi xmlns:a14="http://schemas.microsoft.com/office/drawing/2010/main" val="0"/>
+                        </a:ext>
+                      </a:extLst>
+                    </a:blip>
+                    <a:srcRect/>
+                    <a:stretch>
+                      <a:fillRect/>
+                    </a:stretch>
+                  </pic:blipFill>
+                  <pic:spPr bwMode="auto">
+                    <a:xfrm>
+                      <a:off x="0" y="0"/>
+                      <a:ext cx="4681220" cy="1210972"/>
+                    </a:xfrm>
+                    <a:prstGeom prst="rect">
+                      <a:avLst/>
+                    </a:prstGeom>
+                    <a:noFill/>
+                    <a:ln>
+                      <a:noFill/>
+                    </a:ln>
+                  </pic:spPr>
+                </pic:pic>
+              </a:graphicData>
+            </a:graphic>
+          </wp:inline>
+        </w:drawing>
+      </w:r>
+      <w:r>
+        <w:rPr>
+          <w:lang w:val="en-GB"/>
+        </w:rPr>
+        <w:t>R</w:t>
+      </w:r>
+      <w:r>
+        <w:rPr>
+          <w:vertAlign w:val="superscript"/>
+          <w:lang w:val="en-GB"/>
+        </w:rPr>
+        <w:t>2</w:t>
+      </w:r>
+      <w:r>
+        <w:rPr>
+          <w:lang w:val="en-GB"/>
+        </w:rPr>
+        <w:t>=0.16</w:t>
+      </w:r>
+    </w:p>
+    <w:p>
+      <w:pPr>
+        <w:rPr>
+          <w:lang w:val="en-GB"/>
+        </w:rPr>
+      </w:pPr>
+    </w:p>
+    <w:p>
+      <w:pPr>
+        <w:rPr>
+          <w:lang w:val="en-GB"/>
+        </w:rPr>
+      </w:pPr>
+      <w:r>
+        <w:rPr>
+          <w:noProof/>
+          <w:lang w:val="en-US"/>
+        </w:rPr>
+        <w:drawing>
+          <wp:inline distT="0" distB="0" distL="0" distR="0" wp14:anchorId="00872ACC" wp14:editId="3E011CD8">
+            <wp:extent cx="4681220" cy="1183861"/>
+            <wp:effectExtent l="0" t="0" r="0" b="10160"/>
+            <wp:docPr id="15" name="Picture 15" descr="Macintosh HD:Users:Laure:Desktop:Capture d’écran 2017-02-10 à 13.59.28.png"/>
+            <wp:cNvGraphicFramePr>
+              <a:graphicFrameLocks xmlns:a="http://schemas.openxmlformats.org/drawingml/2006/main" noChangeAspect="1"/>
+            </wp:cNvGraphicFramePr>
+            <a:graphic xmlns:a="http://schemas.openxmlformats.org/drawingml/2006/main">
+              <a:graphicData uri="http://schemas.openxmlformats.org/drawingml/2006/picture">
+                <pic:pic xmlns:pic="http://schemas.openxmlformats.org/drawingml/2006/picture">
+                  <pic:nvPicPr>
+                    <pic:cNvPr id="0" name="Picture 27" descr="Macintosh HD:Users:Laure:Desktop:Capture d’écran 2017-02-10 à 13.59.28.png"/>
+                    <pic:cNvPicPr>
+                      <a:picLocks noChangeAspect="1" noChangeArrowheads="1"/>
+                    </pic:cNvPicPr>
+                  </pic:nvPicPr>
+                  <pic:blipFill>
+                    <a:blip r:embed="rId12">
+                      <a:extLst>
+                        <a:ext uri="{28A0092B-C50C-407E-A947-70E740481C1C}">
+                          <a14:useLocalDpi xmlns:a14="http://schemas.microsoft.com/office/drawing/2010/main" val="0"/>
+                        </a:ext>
+                      </a:extLst>
+                    </a:blip>
+                    <a:srcRect/>
+                    <a:stretch>
+                      <a:fillRect/>
+                    </a:stretch>
+                  </pic:blipFill>
+                  <pic:spPr bwMode="auto">
+                    <a:xfrm>
+                      <a:off x="0" y="0"/>
+                      <a:ext cx="4683352" cy="1184400"/>
+                    </a:xfrm>
+                    <a:prstGeom prst="rect">
+                      <a:avLst/>
+                    </a:prstGeom>
+                    <a:noFill/>
+                    <a:ln>
+                      <a:noFill/>
+                    </a:ln>
+                  </pic:spPr>
+                </pic:pic>
+              </a:graphicData>
+            </a:graphic>
+          </wp:inline>
+        </w:drawing>
+      </w:r>
+      <w:r>
+        <w:rPr>
+          <w:lang w:val="en-GB"/>
+        </w:rPr>
+        <w:t xml:space="preserve"> </w:t>
+      </w:r>
+      <w:r>
+        <w:rPr>
+          <w:lang w:val="en-GB"/>
+        </w:rPr>
+        <w:t>R</w:t>
+      </w:r>
+      <w:r>
+        <w:rPr>
+          <w:vertAlign w:val="superscript"/>
+          <w:lang w:val="en-GB"/>
+        </w:rPr>
+        <w:t>2</w:t>
+      </w:r>
+      <w:r>
+        <w:rPr>
+          <w:lang w:val="en-GB"/>
+        </w:rPr>
+        <w:t>=0.11</w:t>
+      </w:r>
+    </w:p>
+    <w:p>
+      <w:pPr>
+        <w:rPr>
+          <w:lang w:val="en-GB"/>
+        </w:rPr>
+      </w:pPr>
+    </w:p>
+    <w:p>
+      <w:pPr>
+        <w:rPr>
+          <w:lang w:val="en-GB"/>
+        </w:rPr>
+      </w:pPr>
+      <w:r>
+        <w:rPr>
+          <w:noProof/>
+          <w:lang w:val="en-US"/>
+        </w:rPr>
+        <w:drawing>
+          <wp:inline distT="0" distB="0" distL="0" distR="0" wp14:anchorId="56F0B0CD" wp14:editId="1B416B21">
+            <wp:extent cx="4681220" cy="1235698"/>
+            <wp:effectExtent l="0" t="0" r="0" b="9525"/>
+            <wp:docPr id="17" name="Picture 17" descr="Macintosh HD:Users:Laure:Desktop:Capture d’écran 2017-02-10 à 13.59.40.png"/>
+            <wp:cNvGraphicFramePr>
+              <a:graphicFrameLocks xmlns:a="http://schemas.openxmlformats.org/drawingml/2006/main" noChangeAspect="1"/>
+            </wp:cNvGraphicFramePr>
+            <a:graphic xmlns:a="http://schemas.openxmlformats.org/drawingml/2006/main">
+              <a:graphicData uri="http://schemas.openxmlformats.org/drawingml/2006/picture">
+                <pic:pic xmlns:pic="http://schemas.openxmlformats.org/drawingml/2006/picture">
+                  <pic:nvPicPr>
+                    <pic:cNvPr id="0" name="Picture 28" descr="Macintosh HD:Users:Laure:Desktop:Capture d’écran 2017-02-10 à 13.59.40.png"/>
+                    <pic:cNvPicPr>
+                      <a:picLocks noChangeAspect="1" noChangeArrowheads="1"/>
+                    </pic:cNvPicPr>
+                  </pic:nvPicPr>
+                  <pic:blipFill>
+                    <a:blip r:embed="rId13">
+                      <a:extLst>
+                        <a:ext uri="{28A0092B-C50C-407E-A947-70E740481C1C}">
+                          <a14:useLocalDpi xmlns:a14="http://schemas.microsoft.com/office/drawing/2010/main" val="0"/>
+                        </a:ext>
+                      </a:extLst>
+                    </a:blip>
+                    <a:srcRect/>
+                    <a:stretch>
+                      <a:fillRect/>
+                    </a:stretch>
+                  </pic:blipFill>
+                  <pic:spPr bwMode="auto">
+                    <a:xfrm>
+                      <a:off x="0" y="0"/>
+                      <a:ext cx="4681220" cy="1235698"/>
+                    </a:xfrm>
+                    <a:prstGeom prst="rect">
+                      <a:avLst/>
+                    </a:prstGeom>
+                    <a:noFill/>
+                    <a:ln>
+                      <a:noFill/>
+                    </a:ln>
+                  </pic:spPr>
+                </pic:pic>
+              </a:graphicData>
+            </a:graphic>
+          </wp:inline>
+        </w:drawing>
+      </w:r>
+      <w:r>
+        <w:rPr>
+          <w:lang w:val="en-GB"/>
+        </w:rPr>
+        <w:t xml:space="preserve"> </w:t>
+      </w:r>
+      <w:r>
+        <w:rPr>
+          <w:lang w:val="en-GB"/>
+        </w:rPr>
+        <w:t>R</w:t>
+      </w:r>
+      <w:r>
+        <w:rPr>
+          <w:vertAlign w:val="superscript"/>
+          <w:lang w:val="en-GB"/>
+        </w:rPr>
+        <w:t>2</w:t>
+      </w:r>
+      <w:r>
+        <w:rPr>
+          <w:lang w:val="en-GB"/>
+        </w:rPr>
+        <w:t>=0.15</w:t>
+      </w:r>
+    </w:p>
+    <w:p>
+      <w:pPr>
+        <w:rPr>
+          <w:lang w:val="en-GB"/>
+        </w:rPr>
+      </w:pPr>
+    </w:p>
+    <w:p>
+      <w:pPr>
+        <w:rPr>
+          <w:lang w:val="en-GB"/>
+        </w:rPr>
+      </w:pPr>
+      <w:r>
+        <w:rPr>
+          <w:noProof/>
+          <w:lang w:val="en-US"/>
+        </w:rPr>
+        <w:drawing>
+          <wp:inline distT="0" distB="0" distL="0" distR="0" wp14:anchorId="51A1B60D" wp14:editId="206BDA36">
+            <wp:extent cx="4566920" cy="1179128"/>
+            <wp:effectExtent l="0" t="0" r="5080" b="0"/>
+            <wp:docPr id="19" name="Picture 19" descr="Macintosh HD:Users:Laure:Desktop:Capture d’écran 2017-02-10 à 13.59.48.png"/>
+            <wp:cNvGraphicFramePr>
+              <a:graphicFrameLocks xmlns:a="http://schemas.openxmlformats.org/drawingml/2006/main" noChangeAspect="1"/>
+            </wp:cNvGraphicFramePr>
+            <a:graphic xmlns:a="http://schemas.openxmlformats.org/drawingml/2006/main">
+              <a:graphicData uri="http://schemas.openxmlformats.org/drawingml/2006/picture">
+                <pic:pic xmlns:pic="http://schemas.openxmlformats.org/drawingml/2006/picture">
+                  <pic:nvPicPr>
+                    <pic:cNvPr id="0" name="Picture 29" descr="Macintosh HD:Users:Laure:Desktop:Capture d’écran 2017-02-10 à 13.59.48.png"/>
+                    <pic:cNvPicPr>
+                      <a:picLocks noChangeAspect="1" noChangeArrowheads="1"/>
+                    </pic:cNvPicPr>
+                  </pic:nvPicPr>
+                  <pic:blipFill>
+                    <a:blip r:embed="rId14">
+                      <a:extLst>
+                        <a:ext uri="{28A0092B-C50C-407E-A947-70E740481C1C}">
+                          <a14:useLocalDpi xmlns:a14="http://schemas.microsoft.com/office/drawing/2010/main" val="0"/>
+                        </a:ext>
+                      </a:extLst>
+                    </a:blip>
+                    <a:srcRect/>
+                    <a:stretch>
+                      <a:fillRect/>
+                    </a:stretch>
+                  </pic:blipFill>
+                  <pic:spPr bwMode="auto">
+                    <a:xfrm>
+                      <a:off x="0" y="0"/>
+                      <a:ext cx="4566920" cy="1179128"/>
+                    </a:xfrm>
+                    <a:prstGeom prst="rect">
+                      <a:avLst/>
+                    </a:prstGeom>
+                    <a:noFill/>
+                    <a:ln>
+                      <a:noFill/>
+                    </a:ln>
+                  </pic:spPr>
+                </pic:pic>
+              </a:graphicData>
+            </a:graphic>
+          </wp:inline>
+        </w:drawing>
+      </w:r>
+      <w:r>
+        <w:rPr>
+          <w:lang w:val="en-GB"/>
+        </w:rPr>
+        <w:t xml:space="preserve"> </w:t>
+      </w:r>
+      <w:r>
+        <w:rPr>
+          <w:lang w:val="en-GB"/>
+        </w:rPr>
+        <w:t>R</w:t>
+      </w:r>
+      <w:r>
+        <w:rPr>
+          <w:vertAlign w:val="superscript"/>
+          <w:lang w:val="en-GB"/>
+        </w:rPr>
+        <w:t>2</w:t>
+      </w:r>
+      <w:r>
+        <w:rPr>
+          <w:lang w:val="en-GB"/>
+        </w:rPr>
+        <w:t>=0.11</w:t>
+      </w:r>
+    </w:p>
+    <w:p>
+      <w:pPr>
+        <w:rPr>
+          <w:lang w:val="en-GB"/>
+        </w:rPr>
+      </w:pPr>
+    </w:p>
+    <w:p>
+      <w:pPr>
+        <w:rPr>
+          <w:lang w:val="en-GB"/>
+        </w:rPr>
+      </w:pPr>
+      <w:r>
+        <w:rPr>
+          <w:noProof/>
+          <w:lang w:val="en-US"/>
+        </w:rPr>
+        <w:drawing>
+          <wp:inline distT="0" distB="0" distL="0" distR="0" wp14:anchorId="5CD1BEA9" wp14:editId="66796BB7">
+            <wp:extent cx="4566920" cy="1223125"/>
+            <wp:effectExtent l="0" t="0" r="5080" b="0"/>
+            <wp:docPr id="21" name="Picture 21" descr="Macintosh HD:Users:Laure:Desktop:Capture d’écran 2017-02-10 à 14.00.00.png"/>
+            <wp:cNvGraphicFramePr>
+              <a:graphicFrameLocks xmlns:a="http://schemas.openxmlformats.org/drawingml/2006/main" noChangeAspect="1"/>
+            </wp:cNvGraphicFramePr>
+            <a:graphic xmlns:a="http://schemas.openxmlformats.org/drawingml/2006/main">
+              <a:graphicData uri="http://schemas.openxmlformats.org/drawingml/2006/picture">
+                <pic:pic xmlns:pic="http://schemas.openxmlformats.org/drawingml/2006/picture">
+                  <pic:nvPicPr>
+                    <pic:cNvPr id="0" name="Picture 30" descr="Macintosh HD:Users:Laure:Desktop:Capture d’écran 2017-02-10 à 14.00.00.png"/>
+                    <pic:cNvPicPr>
+                      <a:picLocks noChangeAspect="1" noChangeArrowheads="1"/>
+                    </pic:cNvPicPr>
+                  </pic:nvPicPr>
+                  <pic:blipFill>
+                    <a:blip r:embed="rId15">
+                      <a:extLst>
+                        <a:ext uri="{28A0092B-C50C-407E-A947-70E740481C1C}">
+                          <a14:useLocalDpi xmlns:a14="http://schemas.microsoft.com/office/drawing/2010/main" val="0"/>
+                        </a:ext>
+                      </a:extLst>
+                    </a:blip>
+                    <a:srcRect/>
+                    <a:stretch>
+                      <a:fillRect/>
+                    </a:stretch>
+                  </pic:blipFill>
+                  <pic:spPr bwMode="auto">
+                    <a:xfrm>
+                      <a:off x="0" y="0"/>
+                      <a:ext cx="4566920" cy="1223125"/>
+                    </a:xfrm>
+                    <a:prstGeom prst="rect">
+                      <a:avLst/>
+                    </a:prstGeom>
+                    <a:noFill/>
+                    <a:ln>
+                      <a:noFill/>
+                    </a:ln>
+                  </pic:spPr>
+                </pic:pic>
+              </a:graphicData>
+            </a:graphic>
+          </wp:inline>
+        </w:drawing>
+      </w:r>
+      <w:r>
+        <w:rPr>
+          <w:lang w:val="en-GB"/>
+        </w:rPr>
+        <w:t xml:space="preserve"> </w:t>
+      </w:r>
+      <w:r>
+        <w:rPr>
+          <w:lang w:val="en-GB"/>
+        </w:rPr>
+        <w:t>R</w:t>
+      </w:r>
+      <w:r>
+        <w:rPr>
+          <w:vertAlign w:val="superscript"/>
+          <w:lang w:val="en-GB"/>
+        </w:rPr>
+        <w:t>2</w:t>
+      </w:r>
+      <w:r>
+        <w:rPr>
+          <w:lang w:val="en-GB"/>
+        </w:rPr>
+        <w:t>=0.03</w:t>
+      </w:r>
+    </w:p>
+    <w:p>
+      <w:pPr>
+        <w:rPr>
+          <w:lang w:val="en-GB"/>
+        </w:rPr>
+      </w:pPr>
+    </w:p>
+    <w:p>
+      <w:pPr>
+        <w:rPr>
+          <w:lang w:val="en-GB"/>
+        </w:rPr>
+      </w:pPr>
+      <w:r>
+        <w:rPr>
+          <w:noProof/>
+          <w:lang w:val="en-US"/>
+        </w:rPr>
+        <w:drawing>
+          <wp:inline distT="0" distB="0" distL="0" distR="0" wp14:anchorId="1CC45039" wp14:editId="2091AFD1">
+            <wp:extent cx="4681220" cy="1235698"/>
+            <wp:effectExtent l="0" t="0" r="0" b="9525"/>
+            <wp:docPr id="23" name="Picture 23" descr="Macintosh HD:Users:Laure:Desktop:Capture d’écran 2017-02-10 à 14.00.08.png"/>
+            <wp:cNvGraphicFramePr>
+              <a:graphicFrameLocks xmlns:a="http://schemas.openxmlformats.org/drawingml/2006/main" noChangeAspect="1"/>
+            </wp:cNvGraphicFramePr>
+            <a:graphic xmlns:a="http://schemas.openxmlformats.org/drawingml/2006/main">
+              <a:graphicData uri="http://schemas.openxmlformats.org/drawingml/2006/picture">
+                <pic:pic xmlns:pic="http://schemas.openxmlformats.org/drawingml/2006/picture">
+                  <pic:nvPicPr>
+                    <pic:cNvPr id="0" name="Picture 31" descr="Macintosh HD:Users:Laure:Desktop:Capture d’écran 2017-02-10 à 14.00.08.png"/>
+                    <pic:cNvPicPr>
+                      <a:picLocks noChangeAspect="1" noChangeArrowheads="1"/>
+                    </pic:cNvPicPr>
+                  </pic:nvPicPr>
+                  <pic:blipFill>
+                    <a:blip r:embed="rId16">
+                      <a:extLst>
+                        <a:ext uri="{28A0092B-C50C-407E-A947-70E740481C1C}">
+                          <a14:useLocalDpi xmlns:a14="http://schemas.microsoft.com/office/drawing/2010/main" val="0"/>
+                        </a:ext>
+                      </a:extLst>
+                    </a:blip>
+                    <a:srcRect/>
+                    <a:stretch>
+                      <a:fillRect/>
+                    </a:stretch>
+                  </pic:blipFill>
+                  <pic:spPr bwMode="auto">
+                    <a:xfrm>
+                      <a:off x="0" y="0"/>
+                      <a:ext cx="4681220" cy="1235698"/>
+                    </a:xfrm>
+                    <a:prstGeom prst="rect">
+                      <a:avLst/>
+                    </a:prstGeom>
+                    <a:noFill/>
+                    <a:ln>
+                      <a:noFill/>
+                    </a:ln>
+                  </pic:spPr>
+                </pic:pic>
+              </a:graphicData>
+            </a:graphic>
+          </wp:inline>
+        </w:drawing>
+      </w:r>
+      <w:r>
+        <w:rPr>
+          <w:lang w:val="en-GB"/>
+        </w:rPr>
+        <w:t xml:space="preserve"> </w:t>
+      </w:r>
+      <w:r>
+        <w:rPr>
+          <w:lang w:val="en-GB"/>
+        </w:rPr>
+        <w:t>R</w:t>
+      </w:r>
+      <w:r>
+        <w:rPr>
+          <w:vertAlign w:val="superscript"/>
+          <w:lang w:val="en-GB"/>
+        </w:rPr>
+        <w:t>2</w:t>
+      </w:r>
+      <w:r>
+        <w:rPr>
+          <w:lang w:val="en-GB"/>
+        </w:rPr>
+        <w:t>=0.0</w:t>
+      </w:r>
+      <w:r>
+        <w:rPr>
+          <w:lang w:val="en-GB"/>
+        </w:rPr>
+        <w:t>9</w:t>
+      </w:r>
+    </w:p>
+    <w:p>
+      <w:pPr>
+        <w:rPr>
+          <w:lang w:val="en-GB"/>
+        </w:rPr>
+      </w:pPr>
+    </w:p>
+    <w:p>
+      <w:pPr>
+        <w:rPr>
+          <w:lang w:val="en-GB"/>
+        </w:rPr>
+      </w:pPr>
+    </w:p>
+    <w:p>
+      <w:pPr>
+        <w:rPr>
+          <w:lang w:val="en-GB"/>
+        </w:rPr>
+      </w:pPr>
+      <w:r>
+        <w:rPr>
+          <w:lang w:val="en-GB"/>
+        </w:rPr>
+        <w:t>Native species diversity (all traits included)</w:t>
+      </w:r>
+    </w:p>
+    <w:p>
+      <w:pPr>
+        <w:rPr>
+          <w:lang w:val="en-GB"/>
+        </w:rPr>
+      </w:pPr>
+      <w:r>
+        <w:rPr>
+          <w:rFonts w:ascii="Helvetica" w:hAnsi="Helvetica" w:cs="Helvetica"/>
+          <w:noProof/>
+          <w:lang w:val="en-US"/>
+        </w:rPr>
+        <w:drawing>
+          <wp:inline distT="0" distB="0" distL="0" distR="0" wp14:anchorId="30D46F05" wp14:editId="0073475A">
+            <wp:extent cx="4239858" cy="3703320"/>
+            <wp:effectExtent l="0" t="0" r="2540" b="5080"/>
+            <wp:docPr id="32" name="Picture 32"/>
+            <wp:cNvGraphicFramePr>
+              <a:graphicFrameLocks xmlns:a="http://schemas.openxmlformats.org/drawingml/2006/main" noChangeAspect="1"/>
+            </wp:cNvGraphicFramePr>
+            <a:graphic xmlns:a="http://schemas.openxmlformats.org/drawingml/2006/main">
+              <a:graphicData uri="http://schemas.openxmlformats.org/drawingml/2006/picture">
+                <pic:pic xmlns:pic="http://schemas.openxmlformats.org/drawingml/2006/picture">
+                  <pic:nvPicPr>
+                    <pic:cNvPr id="0" name="Picture 32"/>
+                    <pic:cNvPicPr>
+                      <a:picLocks noChangeAspect="1" noChangeArrowheads="1"/>
+                    </pic:cNvPicPr>
+                  </pic:nvPicPr>
+                  <pic:blipFill>
+                    <a:blip r:embed="rId17">
+                      <a:extLst>
+                        <a:ext uri="{28A0092B-C50C-407E-A947-70E740481C1C}">
+                          <a14:useLocalDpi xmlns:a14="http://schemas.microsoft.com/office/drawing/2010/main" val="0"/>
+                        </a:ext>
+                      </a:extLst>
+                    </a:blip>
+                    <a:srcRect/>
+                    <a:stretch>
+                      <a:fillRect/>
+                    </a:stretch>
+                  </pic:blipFill>
+                  <pic:spPr bwMode="auto">
+                    <a:xfrm>
+                      <a:off x="0" y="0"/>
+                      <a:ext cx="4240351" cy="3703751"/>
+                    </a:xfrm>
+                    <a:prstGeom prst="rect">
+                      <a:avLst/>
+                    </a:prstGeom>
+                    <a:noFill/>
+                    <a:ln>
+                      <a:noFill/>
+                    </a:ln>
+                  </pic:spPr>
+                </pic:pic>
+              </a:graphicData>
+            </a:graphic>
+          </wp:inline>
+        </w:drawing>
+      </w:r>
+    </w:p>
+    <w:p>
+      <w:pPr>
+        <w:rPr>
+          <w:lang w:val="en-GB"/>
+        </w:rPr>
+      </w:pPr>
+    </w:p>
+    <w:p>
+      <w:pPr>
+        <w:rPr>
+          <w:lang w:val="en-GB"/>
+        </w:rPr>
+      </w:pPr>
+      <w:proofErr w:type="gramStart"/>
+      <w:r>
+        <w:rPr>
+          <w:lang w:val="en-GB"/>
+        </w:rPr>
+        <w:t>native</w:t>
+      </w:r>
+      <w:proofErr w:type="gramEnd"/>
+      <w:r>
+        <w:rPr>
+          <w:lang w:val="en-GB"/>
+        </w:rPr>
+        <w:t xml:space="preserve"> diversity (all traits but growth form)</w:t>
+      </w:r>
+    </w:p>
+    <w:p>
+      <w:pPr>
+        <w:rPr>
+          <w:lang w:val="en-GB"/>
+        </w:rPr>
+      </w:pPr>
+      <w:r>
+        <w:rPr>
+          <w:rFonts w:ascii="Helvetica" w:hAnsi="Helvetica" w:cs="Helvetica"/>
+          <w:noProof/>
+          <w:lang w:val="en-US"/>
+        </w:rPr>
+        <w:drawing>
+          <wp:inline distT="0" distB="0" distL="0" distR="0" wp14:anchorId="6B22EAD2" wp14:editId="7134AD01">
+            <wp:extent cx="3609820" cy="3429000"/>
+            <wp:effectExtent l="0" t="0" r="0" b="0"/>
+            <wp:docPr id="36" name="Picture 36"/>
+            <wp:cNvGraphicFramePr>
+              <a:graphicFrameLocks xmlns:a="http://schemas.openxmlformats.org/drawingml/2006/main" noChangeAspect="1"/>
+            </wp:cNvGraphicFramePr>
+            <a:graphic xmlns:a="http://schemas.openxmlformats.org/drawingml/2006/main">
+              <a:graphicData uri="http://schemas.openxmlformats.org/drawingml/2006/picture">
+                <pic:pic xmlns:pic="http://schemas.openxmlformats.org/drawingml/2006/picture">
+                  <pic:nvPicPr>
+                    <pic:cNvPr id="0" name="Picture 36"/>
+                    <pic:cNvPicPr>
+                      <a:picLocks noChangeAspect="1" noChangeArrowheads="1"/>
+                    </pic:cNvPicPr>
+                  </pic:nvPicPr>
+                  <pic:blipFill>
+                    <a:blip r:embed="rId18">
+                      <a:extLst>
+                        <a:ext uri="{28A0092B-C50C-407E-A947-70E740481C1C}">
+                          <a14:useLocalDpi xmlns:a14="http://schemas.microsoft.com/office/drawing/2010/main" val="0"/>
+                        </a:ext>
+                      </a:extLst>
+                    </a:blip>
+                    <a:srcRect/>
+                    <a:stretch>
+                      <a:fillRect/>
+                    </a:stretch>
+                  </pic:blipFill>
+                  <pic:spPr bwMode="auto">
+                    <a:xfrm>
+                      <a:off x="0" y="0"/>
+                      <a:ext cx="3609932" cy="3429106"/>
+                    </a:xfrm>
+                    <a:prstGeom prst="rect">
+                      <a:avLst/>
+                    </a:prstGeom>
+                    <a:noFill/>
+                    <a:ln>
+                      <a:noFill/>
+                    </a:ln>
+                  </pic:spPr>
+                </pic:pic>
+              </a:graphicData>
+            </a:graphic>
+          </wp:inline>
+        </w:drawing>
+      </w:r>
+      <w:r>
+        <w:rPr>
+          <w:lang w:val="en-GB"/>
+        </w:rPr>
+        <w:t>R2=0.01</w:t>
+      </w:r>
+      <w:bookmarkStart w:id="0" w:name="_GoBack"/>
+      <w:bookmarkEnd w:id="0"/>
+    </w:p>
+    <w:p>
+      <w:pPr>
+        <w:rPr>
+          <w:lang w:val="en-GB"/>
+        </w:rPr>
+      </w:pPr>
+      <w:r>
+        <w:rPr>
+          <w:lang w:val="en-GB"/>
+        </w:rPr>
         <w:br w:type="page"/>
       </w:r>
     </w:p>
@@ -262,7 +1464,6 @@
           <w:u w:val="single"/>
           <w:lang w:val="en-GB"/>
         </w:rPr>
-        <w:lastRenderedPageBreak/>
         <w:t>Question 2: What are invasive species impacts on native species</w:t>
       </w:r>
     </w:p>
@@ -276,15 +1477,127 @@
     <w:p>
       <w:pPr>
         <w:rPr>
-          <w:lang w:val="en-GB"/>
-        </w:rPr>
-      </w:pPr>
-      <w:r>
-        <w:rPr>
-          <w:lang w:val="en-GB"/>
+          <w:i/>
+          <w:u w:val="single"/>
+          <w:lang w:val="en-GB"/>
+        </w:rPr>
+      </w:pPr>
+      <w:r>
+        <w:rPr>
+          <w:i/>
+          <w:u w:val="single"/>
+          <w:lang w:val="en-GB"/>
+        </w:rPr>
+        <w:t>2.A. Effects on native richness</w:t>
+      </w:r>
+    </w:p>
+    <w:p>
+      <w:pPr>
+        <w:rPr>
+          <w:lang w:val="en-GB"/>
+        </w:rPr>
+      </w:pPr>
+    </w:p>
+    <w:p>
+      <w:pPr>
+        <w:rPr>
+          <w:lang w:val="en-GB"/>
+        </w:rPr>
+      </w:pPr>
+      <w:r>
+        <w:rPr>
+          <w:rFonts w:ascii="Helvetica" w:hAnsi="Helvetica" w:cs="Helvetica"/>
+          <w:noProof/>
+          <w:lang w:val="en-US"/>
         </w:rPr>
         <w:drawing>
-          <wp:inline distT="0" distB="0" distL="0" distR="0" wp14:anchorId="76E72A55" wp14:editId="1D5000F5">
+          <wp:inline distT="0" distB="0" distL="0" distR="0" wp14:anchorId="5D03E565" wp14:editId="74533909">
+            <wp:extent cx="5270500" cy="1801260"/>
+            <wp:effectExtent l="0" t="0" r="0" b="2540"/>
+            <wp:docPr id="2" name="Picture 1"/>
+            <wp:cNvGraphicFramePr>
+              <a:graphicFrameLocks xmlns:a="http://schemas.openxmlformats.org/drawingml/2006/main" noChangeAspect="1"/>
+            </wp:cNvGraphicFramePr>
+            <a:graphic xmlns:a="http://schemas.openxmlformats.org/drawingml/2006/main">
+              <a:graphicData uri="http://schemas.openxmlformats.org/drawingml/2006/picture">
+                <pic:pic xmlns:pic="http://schemas.openxmlformats.org/drawingml/2006/picture">
+                  <pic:nvPicPr>
+                    <pic:cNvPr id="0" name="Picture 1"/>
+                    <pic:cNvPicPr>
+                      <a:picLocks noChangeAspect="1" noChangeArrowheads="1"/>
+                    </pic:cNvPicPr>
+                  </pic:nvPicPr>
+                  <pic:blipFill>
+                    <a:blip r:embed="rId19">
+                      <a:extLst>
+                        <a:ext uri="{28A0092B-C50C-407E-A947-70E740481C1C}">
+                          <a14:useLocalDpi xmlns:a14="http://schemas.microsoft.com/office/drawing/2010/main" val="0"/>
+                        </a:ext>
+                      </a:extLst>
+                    </a:blip>
+                    <a:srcRect/>
+                    <a:stretch>
+                      <a:fillRect/>
+                    </a:stretch>
+                  </pic:blipFill>
+                  <pic:spPr bwMode="auto">
+                    <a:xfrm>
+                      <a:off x="0" y="0"/>
+                      <a:ext cx="5270500" cy="1801260"/>
+                    </a:xfrm>
+                    <a:prstGeom prst="rect">
+                      <a:avLst/>
+                    </a:prstGeom>
+                    <a:noFill/>
+                    <a:ln>
+                      <a:noFill/>
+                    </a:ln>
+                  </pic:spPr>
+                </pic:pic>
+              </a:graphicData>
+            </a:graphic>
+          </wp:inline>
+        </w:drawing>
+      </w:r>
+    </w:p>
+    <w:p>
+      <w:pPr>
+        <w:rPr>
+          <w:lang w:val="en-GB"/>
+        </w:rPr>
+      </w:pPr>
+      <w:r>
+        <w:rPr>
+          <w:lang w:val="en-GB"/>
+        </w:rPr>
+        <w:t xml:space="preserve">Fig. 2.1. </w:t>
+      </w:r>
+      <w:r>
+        <w:rPr>
+          <w:lang w:val="en-GB"/>
+        </w:rPr>
+        <w:t>Richness over time per treatment</w:t>
+      </w:r>
+    </w:p>
+    <w:p>
+      <w:pPr>
+        <w:rPr>
+          <w:lang w:val="en-GB"/>
+        </w:rPr>
+      </w:pPr>
+    </w:p>
+    <w:p>
+      <w:pPr>
+        <w:rPr>
+          <w:lang w:val="en-GB"/>
+        </w:rPr>
+      </w:pPr>
+      <w:r>
+        <w:rPr>
+          <w:lang w:val="en-GB"/>
+        </w:rPr>
+        <w:drawing>
+          <wp:inline distT="0" distB="0" distL="0" distR="0" wp14:anchorId="5DD86B0D" wp14:editId="528FB214">
             <wp:extent cx="4452836" cy="1465116"/>
             <wp:effectExtent l="0" t="0" r="0" b="8255"/>
             <wp:docPr id="6" name="Picture 6" descr="Macintosh HD:Users:Laure:Desktop:Capture d’écran 2017-02-07 à 19.01.14.png"/>
@@ -301,7 +1614,7 @@
                     </pic:cNvPicPr>
                   </pic:nvPicPr>
                   <pic:blipFill>
-                    <a:blip r:embed="rId7">
+                    <a:blip r:embed="rId20">
                       <a:extLst>
                         <a:ext uri="{28A0092B-C50C-407E-A947-70E740481C1C}">
                           <a14:useLocalDpi xmlns:a14="http://schemas.microsoft.com/office/drawing/2010/main" val="0"/>
@@ -332,6 +1645,163 @@
           </wp:inline>
         </w:drawing>
       </w:r>
+    </w:p>
+    <w:p>
+      <w:pPr>
+        <w:rPr>
+          <w:lang w:val="en-GB"/>
+        </w:rPr>
+      </w:pPr>
+      <w:r>
+        <w:rPr>
+          <w:lang w:val="en-GB"/>
+        </w:rPr>
+        <w:t>R2=0.15</w:t>
+      </w:r>
+    </w:p>
+    <w:p>
+      <w:pPr>
+        <w:rPr>
+          <w:lang w:val="en-GB"/>
+        </w:rPr>
+      </w:pPr>
+    </w:p>
+    <w:p>
+      <w:pPr>
+        <w:rPr>
+          <w:lang w:val="en-GB"/>
+        </w:rPr>
+      </w:pPr>
+      <w:r>
+        <w:rPr>
+          <w:lang w:val="en-GB"/>
+        </w:rPr>
+        <w:sym w:font="Wingdings" w:char="F0E8"/>
+      </w:r>
+      <w:r>
+        <w:rPr>
+          <w:lang w:val="en-GB"/>
+        </w:rPr>
+        <w:t xml:space="preserve"> </w:t>
+      </w:r>
+      <w:r>
+        <w:rPr>
+          <w:lang w:val="en-GB"/>
+        </w:rPr>
+        <w:t xml:space="preserve">Native richness: generally decreases over time. + </w:t>
+      </w:r>
+      <w:proofErr w:type="gramStart"/>
+      <w:r>
+        <w:rPr>
+          <w:lang w:val="en-GB"/>
+        </w:rPr>
+        <w:t>is</w:t>
+      </w:r>
+      <w:proofErr w:type="gramEnd"/>
+      <w:r>
+        <w:rPr>
+          <w:lang w:val="en-GB"/>
+        </w:rPr>
+        <w:t xml:space="preserve"> highest when there is no alien / is medium in cleared sites / is lowest in invaded sites</w:t>
+      </w:r>
+      <w:r>
+        <w:rPr>
+          <w:lang w:val="en-GB"/>
+        </w:rPr>
+        <w:t>.</w:t>
+      </w:r>
+    </w:p>
+    <w:p>
+      <w:pPr>
+        <w:rPr>
+          <w:lang w:val="en-GB"/>
+        </w:rPr>
+      </w:pPr>
+      <w:r>
+        <w:rPr>
+          <w:lang w:val="en-GB"/>
+        </w:rPr>
+        <w:sym w:font="Wingdings" w:char="F0E8"/>
+      </w:r>
+      <w:r>
+        <w:rPr>
+          <w:lang w:val="en-GB"/>
+        </w:rPr>
+        <w:t xml:space="preserve"> I.e. the decrease is normal, as species grow larger over time + lower richness with aliens as space is limited.</w:t>
+      </w:r>
+    </w:p>
+    <w:p>
+      <w:pPr>
+        <w:rPr>
+          <w:lang w:val="en-GB"/>
+        </w:rPr>
+      </w:pPr>
+    </w:p>
+    <w:p>
+      <w:pPr>
+        <w:rPr>
+          <w:lang w:val="en-GB"/>
+        </w:rPr>
+      </w:pPr>
+      <w:r>
+        <w:rPr>
+          <w:highlight w:val="yellow"/>
+          <w:lang w:val="en-GB"/>
+        </w:rPr>
+        <w:t>Questions: why are there alien species in the “no alien” and cleared treatments? How to deal with it?</w:t>
+      </w:r>
+      <w:r>
+        <w:rPr>
+          <w:lang w:val="en-GB"/>
+        </w:rPr>
+        <w:t xml:space="preserve"> </w:t>
+      </w:r>
+    </w:p>
+    <w:p>
+      <w:pPr>
+        <w:rPr>
+          <w:lang w:val="en-GB"/>
+        </w:rPr>
+      </w:pPr>
+    </w:p>
+    <w:p>
+      <w:pPr>
+        <w:rPr>
+          <w:lang w:val="en-GB"/>
+        </w:rPr>
+      </w:pPr>
+      <w:r>
+        <w:rPr>
+          <w:lang w:val="en-GB"/>
+        </w:rPr>
+        <w:br w:type="page"/>
+      </w:r>
+    </w:p>
+    <w:p>
+      <w:pPr>
+        <w:rPr>
+          <w:lang w:val="en-GB"/>
+        </w:rPr>
+      </w:pPr>
+      <w:r>
+        <w:rPr>
+          <w:lang w:val="en-GB"/>
+        </w:rPr>
+        <w:sym w:font="Wingdings" w:char="F0E0"/>
+      </w:r>
+      <w:r>
+        <w:rPr>
+          <w:lang w:val="en-GB"/>
+        </w:rPr>
+        <w:t xml:space="preserve"> Add the type of native species</w:t>
+      </w:r>
+    </w:p>
+    <w:p>
+      <w:pPr>
+        <w:rPr>
+          <w:lang w:val="en-GB"/>
+        </w:rPr>
+      </w:pPr>
       <w:r>
         <w:rPr>
           <w:rFonts w:ascii="Helvetica" w:hAnsi="Helvetica" w:cs="Helvetica"/>
@@ -339,10 +1809,10 @@
           <w:lang w:val="en-US"/>
         </w:rPr>
         <w:drawing>
-          <wp:inline distT="0" distB="0" distL="0" distR="0" wp14:anchorId="5D03E565" wp14:editId="34183447">
-            <wp:extent cx="5270500" cy="1801260"/>
-            <wp:effectExtent l="0" t="0" r="0" b="2540"/>
-            <wp:docPr id="2" name="Picture 1"/>
+          <wp:inline distT="0" distB="0" distL="0" distR="0" wp14:anchorId="6BE8B051" wp14:editId="09DCA5A3">
+            <wp:extent cx="5270500" cy="2753432"/>
+            <wp:effectExtent l="0" t="0" r="0" b="0"/>
+            <wp:docPr id="9" name="Picture 9"/>
             <wp:cNvGraphicFramePr>
               <a:graphicFrameLocks xmlns:a="http://schemas.openxmlformats.org/drawingml/2006/main" noChangeAspect="1"/>
             </wp:cNvGraphicFramePr>
@@ -350,13 +1820,13 @@
               <a:graphicData uri="http://schemas.openxmlformats.org/drawingml/2006/picture">
                 <pic:pic xmlns:pic="http://schemas.openxmlformats.org/drawingml/2006/picture">
                   <pic:nvPicPr>
-                    <pic:cNvPr id="0" name="Picture 1"/>
+                    <pic:cNvPr id="0" name="Picture 9"/>
                     <pic:cNvPicPr>
                       <a:picLocks noChangeAspect="1" noChangeArrowheads="1"/>
                     </pic:cNvPicPr>
                   </pic:nvPicPr>
                   <pic:blipFill>
-                    <a:blip r:embed="rId8">
+                    <a:blip r:embed="rId21">
                       <a:extLst>
                         <a:ext uri="{28A0092B-C50C-407E-A947-70E740481C1C}">
                           <a14:useLocalDpi xmlns:a14="http://schemas.microsoft.com/office/drawing/2010/main" val="0"/>
@@ -371,7 +1841,7 @@
                   <pic:spPr bwMode="auto">
                     <a:xfrm>
                       <a:off x="0" y="0"/>
-                      <a:ext cx="5270500" cy="1801260"/>
+                      <a:ext cx="5270500" cy="2753432"/>
                     </a:xfrm>
                     <a:prstGeom prst="rect">
                       <a:avLst/>
@@ -396,30 +1866,497 @@
       </w:pPr>
       <w:r>
         <w:rPr>
-          <w:lang w:val="en-GB"/>
-        </w:rPr>
-        <w:t xml:space="preserve">Fig. 2.1. </w:t>
-      </w:r>
-      <w:r>
-        <w:rPr>
-          <w:lang w:val="en-GB"/>
-        </w:rPr>
-        <w:t>Richness over time per treatment</w:t>
-      </w:r>
-    </w:p>
-    <w:p>
-      <w:pPr>
-        <w:rPr>
-          <w:lang w:val="en-GB"/>
-        </w:rPr>
-      </w:pPr>
-    </w:p>
-    <w:p>
-      <w:pPr>
-        <w:rPr>
-          <w:lang w:val="en-GB"/>
-        </w:rPr>
-      </w:pPr>
+          <w:noProof/>
+          <w:lang w:val="en-US"/>
+        </w:rPr>
+        <w:drawing>
+          <wp:inline distT="0" distB="0" distL="0" distR="0" wp14:anchorId="11A331FE" wp14:editId="780B80F2">
+            <wp:extent cx="4224020" cy="1115011"/>
+            <wp:effectExtent l="0" t="0" r="0" b="3175"/>
+            <wp:docPr id="8" name="Picture 8" descr="Macintosh HD:Users:Laure:Desktop:Capture d’écran 2017-02-09 à 16.12.13.png"/>
+            <wp:cNvGraphicFramePr>
+              <a:graphicFrameLocks xmlns:a="http://schemas.openxmlformats.org/drawingml/2006/main" noChangeAspect="1"/>
+            </wp:cNvGraphicFramePr>
+            <a:graphic xmlns:a="http://schemas.openxmlformats.org/drawingml/2006/main">
+              <a:graphicData uri="http://schemas.openxmlformats.org/drawingml/2006/picture">
+                <pic:pic xmlns:pic="http://schemas.openxmlformats.org/drawingml/2006/picture">
+                  <pic:nvPicPr>
+                    <pic:cNvPr id="0" name="Picture 11" descr="Macintosh HD:Users:Laure:Desktop:Capture d’écran 2017-02-09 à 16.12.13.png"/>
+                    <pic:cNvPicPr>
+                      <a:picLocks noChangeAspect="1" noChangeArrowheads="1"/>
+                    </pic:cNvPicPr>
+                  </pic:nvPicPr>
+                  <pic:blipFill>
+                    <a:blip r:embed="rId22">
+                      <a:extLst>
+                        <a:ext uri="{28A0092B-C50C-407E-A947-70E740481C1C}">
+                          <a14:useLocalDpi xmlns:a14="http://schemas.microsoft.com/office/drawing/2010/main" val="0"/>
+                        </a:ext>
+                      </a:extLst>
+                    </a:blip>
+                    <a:srcRect/>
+                    <a:stretch>
+                      <a:fillRect/>
+                    </a:stretch>
+                  </pic:blipFill>
+                  <pic:spPr bwMode="auto">
+                    <a:xfrm>
+                      <a:off x="0" y="0"/>
+                      <a:ext cx="4224020" cy="1115011"/>
+                    </a:xfrm>
+                    <a:prstGeom prst="rect">
+                      <a:avLst/>
+                    </a:prstGeom>
+                    <a:noFill/>
+                    <a:ln>
+                      <a:noFill/>
+                    </a:ln>
+                  </pic:spPr>
+                </pic:pic>
+              </a:graphicData>
+            </a:graphic>
+          </wp:inline>
+        </w:drawing>
+      </w:r>
+      <w:r>
+        <w:rPr>
+          <w:lang w:val="en-GB"/>
+        </w:rPr>
+        <w:t>R</w:t>
+      </w:r>
+      <w:r>
+        <w:rPr>
+          <w:vertAlign w:val="superscript"/>
+          <w:lang w:val="en-GB"/>
+        </w:rPr>
+        <w:t>2</w:t>
+      </w:r>
+      <w:r>
+        <w:rPr>
+          <w:lang w:val="en-GB"/>
+        </w:rPr>
+        <w:t>=0.17</w:t>
+      </w:r>
+    </w:p>
+    <w:p>
+      <w:pPr>
+        <w:rPr>
+          <w:lang w:val="en-GB"/>
+        </w:rPr>
+      </w:pPr>
+      <w:r>
+        <w:rPr>
+          <w:noProof/>
+          <w:lang w:val="en-US"/>
+        </w:rPr>
+        <w:drawing>
+          <wp:inline distT="0" distB="0" distL="0" distR="0" wp14:anchorId="7A743609" wp14:editId="2A4228D8">
+            <wp:extent cx="4224020" cy="1100854"/>
+            <wp:effectExtent l="0" t="0" r="0" b="0"/>
+            <wp:docPr id="10" name="Picture 10" descr="Macintosh HD:Users:Laure:Desktop:Capture d’écran 2017-02-09 à 16.14.06.png"/>
+            <wp:cNvGraphicFramePr>
+              <a:graphicFrameLocks xmlns:a="http://schemas.openxmlformats.org/drawingml/2006/main" noChangeAspect="1"/>
+            </wp:cNvGraphicFramePr>
+            <a:graphic xmlns:a="http://schemas.openxmlformats.org/drawingml/2006/main">
+              <a:graphicData uri="http://schemas.openxmlformats.org/drawingml/2006/picture">
+                <pic:pic xmlns:pic="http://schemas.openxmlformats.org/drawingml/2006/picture">
+                  <pic:nvPicPr>
+                    <pic:cNvPr id="0" name="Picture 12" descr="Macintosh HD:Users:Laure:Desktop:Capture d’écran 2017-02-09 à 16.14.06.png"/>
+                    <pic:cNvPicPr>
+                      <a:picLocks noChangeAspect="1" noChangeArrowheads="1"/>
+                    </pic:cNvPicPr>
+                  </pic:nvPicPr>
+                  <pic:blipFill>
+                    <a:blip r:embed="rId23">
+                      <a:extLst>
+                        <a:ext uri="{28A0092B-C50C-407E-A947-70E740481C1C}">
+                          <a14:useLocalDpi xmlns:a14="http://schemas.microsoft.com/office/drawing/2010/main" val="0"/>
+                        </a:ext>
+                      </a:extLst>
+                    </a:blip>
+                    <a:srcRect/>
+                    <a:stretch>
+                      <a:fillRect/>
+                    </a:stretch>
+                  </pic:blipFill>
+                  <pic:spPr bwMode="auto">
+                    <a:xfrm>
+                      <a:off x="0" y="0"/>
+                      <a:ext cx="4225302" cy="1101188"/>
+                    </a:xfrm>
+                    <a:prstGeom prst="rect">
+                      <a:avLst/>
+                    </a:prstGeom>
+                    <a:noFill/>
+                    <a:ln>
+                      <a:noFill/>
+                    </a:ln>
+                  </pic:spPr>
+                </pic:pic>
+              </a:graphicData>
+            </a:graphic>
+          </wp:inline>
+        </w:drawing>
+      </w:r>
+      <w:r>
+        <w:rPr>
+          <w:lang w:val="en-GB"/>
+        </w:rPr>
+        <w:t xml:space="preserve"> </w:t>
+      </w:r>
+      <w:r>
+        <w:rPr>
+          <w:lang w:val="en-GB"/>
+        </w:rPr>
+        <w:t>R</w:t>
+      </w:r>
+      <w:r>
+        <w:rPr>
+          <w:vertAlign w:val="superscript"/>
+          <w:lang w:val="en-GB"/>
+        </w:rPr>
+        <w:t>2</w:t>
+      </w:r>
+      <w:r>
+        <w:rPr>
+          <w:lang w:val="en-GB"/>
+        </w:rPr>
+        <w:t>=0.14</w:t>
+      </w:r>
+    </w:p>
+    <w:p>
+      <w:pPr>
+        <w:rPr>
+          <w:lang w:val="en-GB"/>
+        </w:rPr>
+      </w:pPr>
+      <w:r>
+        <w:rPr>
+          <w:noProof/>
+          <w:lang w:val="en-US"/>
+        </w:rPr>
+        <w:drawing>
+          <wp:inline distT="0" distB="0" distL="0" distR="0" wp14:anchorId="27E59914" wp14:editId="1044C214">
+            <wp:extent cx="4109720" cy="1031397"/>
+            <wp:effectExtent l="0" t="0" r="5080" b="10160"/>
+            <wp:docPr id="11" name="Picture 11" descr="Macintosh HD:Users:Laure:Desktop:Capture d’écran 2017-02-09 à 16.14.18.png"/>
+            <wp:cNvGraphicFramePr>
+              <a:graphicFrameLocks xmlns:a="http://schemas.openxmlformats.org/drawingml/2006/main" noChangeAspect="1"/>
+            </wp:cNvGraphicFramePr>
+            <a:graphic xmlns:a="http://schemas.openxmlformats.org/drawingml/2006/main">
+              <a:graphicData uri="http://schemas.openxmlformats.org/drawingml/2006/picture">
+                <pic:pic xmlns:pic="http://schemas.openxmlformats.org/drawingml/2006/picture">
+                  <pic:nvPicPr>
+                    <pic:cNvPr id="0" name="Picture 13" descr="Macintosh HD:Users:Laure:Desktop:Capture d’écran 2017-02-09 à 16.14.18.png"/>
+                    <pic:cNvPicPr>
+                      <a:picLocks noChangeAspect="1" noChangeArrowheads="1"/>
+                    </pic:cNvPicPr>
+                  </pic:nvPicPr>
+                  <pic:blipFill>
+                    <a:blip r:embed="rId24">
+                      <a:extLst>
+                        <a:ext uri="{28A0092B-C50C-407E-A947-70E740481C1C}">
+                          <a14:useLocalDpi xmlns:a14="http://schemas.microsoft.com/office/drawing/2010/main" val="0"/>
+                        </a:ext>
+                      </a:extLst>
+                    </a:blip>
+                    <a:srcRect/>
+                    <a:stretch>
+                      <a:fillRect/>
+                    </a:stretch>
+                  </pic:blipFill>
+                  <pic:spPr bwMode="auto">
+                    <a:xfrm>
+                      <a:off x="0" y="0"/>
+                      <a:ext cx="4109720" cy="1031397"/>
+                    </a:xfrm>
+                    <a:prstGeom prst="rect">
+                      <a:avLst/>
+                    </a:prstGeom>
+                    <a:noFill/>
+                    <a:ln>
+                      <a:noFill/>
+                    </a:ln>
+                  </pic:spPr>
+                </pic:pic>
+              </a:graphicData>
+            </a:graphic>
+          </wp:inline>
+        </w:drawing>
+      </w:r>
+      <w:r>
+        <w:rPr>
+          <w:lang w:val="en-GB"/>
+        </w:rPr>
+        <w:t xml:space="preserve"> </w:t>
+      </w:r>
+      <w:r>
+        <w:rPr>
+          <w:lang w:val="en-GB"/>
+        </w:rPr>
+        <w:t>R</w:t>
+      </w:r>
+      <w:r>
+        <w:rPr>
+          <w:vertAlign w:val="superscript"/>
+          <w:lang w:val="en-GB"/>
+        </w:rPr>
+        <w:t>2</w:t>
+      </w:r>
+      <w:r>
+        <w:rPr>
+          <w:lang w:val="en-GB"/>
+        </w:rPr>
+        <w:t>=0.13</w:t>
+      </w:r>
+    </w:p>
+    <w:p>
+      <w:pPr>
+        <w:rPr>
+          <w:lang w:val="en-GB"/>
+        </w:rPr>
+      </w:pPr>
+      <w:r>
+        <w:rPr>
+          <w:noProof/>
+          <w:lang w:val="en-US"/>
+        </w:rPr>
+        <w:drawing>
+          <wp:inline distT="0" distB="0" distL="0" distR="0" wp14:anchorId="7B815DB7" wp14:editId="77D96BF0">
+            <wp:extent cx="4109720" cy="1092758"/>
+            <wp:effectExtent l="0" t="0" r="5080" b="0"/>
+            <wp:docPr id="12" name="Picture 12" descr="Macintosh HD:Users:Laure:Desktop:Capture d’écran 2017-02-09 à 16.14.32.png"/>
+            <wp:cNvGraphicFramePr>
+              <a:graphicFrameLocks xmlns:a="http://schemas.openxmlformats.org/drawingml/2006/main" noChangeAspect="1"/>
+            </wp:cNvGraphicFramePr>
+            <a:graphic xmlns:a="http://schemas.openxmlformats.org/drawingml/2006/main">
+              <a:graphicData uri="http://schemas.openxmlformats.org/drawingml/2006/picture">
+                <pic:pic xmlns:pic="http://schemas.openxmlformats.org/drawingml/2006/picture">
+                  <pic:nvPicPr>
+                    <pic:cNvPr id="0" name="Picture 14" descr="Macintosh HD:Users:Laure:Desktop:Capture d’écran 2017-02-09 à 16.14.32.png"/>
+                    <pic:cNvPicPr>
+                      <a:picLocks noChangeAspect="1" noChangeArrowheads="1"/>
+                    </pic:cNvPicPr>
+                  </pic:nvPicPr>
+                  <pic:blipFill>
+                    <a:blip r:embed="rId25">
+                      <a:extLst>
+                        <a:ext uri="{28A0092B-C50C-407E-A947-70E740481C1C}">
+                          <a14:useLocalDpi xmlns:a14="http://schemas.microsoft.com/office/drawing/2010/main" val="0"/>
+                        </a:ext>
+                      </a:extLst>
+                    </a:blip>
+                    <a:srcRect/>
+                    <a:stretch>
+                      <a:fillRect/>
+                    </a:stretch>
+                  </pic:blipFill>
+                  <pic:spPr bwMode="auto">
+                    <a:xfrm>
+                      <a:off x="0" y="0"/>
+                      <a:ext cx="4109720" cy="1092758"/>
+                    </a:xfrm>
+                    <a:prstGeom prst="rect">
+                      <a:avLst/>
+                    </a:prstGeom>
+                    <a:noFill/>
+                    <a:ln>
+                      <a:noFill/>
+                    </a:ln>
+                  </pic:spPr>
+                </pic:pic>
+              </a:graphicData>
+            </a:graphic>
+          </wp:inline>
+        </w:drawing>
+      </w:r>
+      <w:r>
+        <w:rPr>
+          <w:lang w:val="en-GB"/>
+        </w:rPr>
+        <w:t xml:space="preserve"> </w:t>
+      </w:r>
+      <w:r>
+        <w:rPr>
+          <w:lang w:val="en-GB"/>
+        </w:rPr>
+        <w:t>R</w:t>
+      </w:r>
+      <w:r>
+        <w:rPr>
+          <w:vertAlign w:val="superscript"/>
+          <w:lang w:val="en-GB"/>
+        </w:rPr>
+        <w:t>2</w:t>
+      </w:r>
+      <w:r>
+        <w:rPr>
+          <w:lang w:val="en-GB"/>
+        </w:rPr>
+        <w:t>=0.04</w:t>
+      </w:r>
+    </w:p>
+    <w:p>
+      <w:pPr>
+        <w:rPr>
+          <w:lang w:val="en-GB"/>
+        </w:rPr>
+      </w:pPr>
+      <w:r>
+        <w:rPr>
+          <w:noProof/>
+          <w:lang w:val="en-US"/>
+        </w:rPr>
+        <w:drawing>
+          <wp:inline distT="0" distB="0" distL="0" distR="0" wp14:anchorId="442E6A58" wp14:editId="00EA97BC">
+            <wp:extent cx="3995420" cy="1062366"/>
+            <wp:effectExtent l="0" t="0" r="0" b="4445"/>
+            <wp:docPr id="13" name="Picture 13" descr="Macintosh HD:Users:Laure:Desktop:Capture d’écran 2017-02-09 à 16.14.45.png"/>
+            <wp:cNvGraphicFramePr>
+              <a:graphicFrameLocks xmlns:a="http://schemas.openxmlformats.org/drawingml/2006/main" noChangeAspect="1"/>
+            </wp:cNvGraphicFramePr>
+            <a:graphic xmlns:a="http://schemas.openxmlformats.org/drawingml/2006/main">
+              <a:graphicData uri="http://schemas.openxmlformats.org/drawingml/2006/picture">
+                <pic:pic xmlns:pic="http://schemas.openxmlformats.org/drawingml/2006/picture">
+                  <pic:nvPicPr>
+                    <pic:cNvPr id="0" name="Picture 15" descr="Macintosh HD:Users:Laure:Desktop:Capture d’écran 2017-02-09 à 16.14.45.png"/>
+                    <pic:cNvPicPr>
+                      <a:picLocks noChangeAspect="1" noChangeArrowheads="1"/>
+                    </pic:cNvPicPr>
+                  </pic:nvPicPr>
+                  <pic:blipFill>
+                    <a:blip r:embed="rId26">
+                      <a:extLst>
+                        <a:ext uri="{28A0092B-C50C-407E-A947-70E740481C1C}">
+                          <a14:useLocalDpi xmlns:a14="http://schemas.microsoft.com/office/drawing/2010/main" val="0"/>
+                        </a:ext>
+                      </a:extLst>
+                    </a:blip>
+                    <a:srcRect/>
+                    <a:stretch>
+                      <a:fillRect/>
+                    </a:stretch>
+                  </pic:blipFill>
+                  <pic:spPr bwMode="auto">
+                    <a:xfrm>
+                      <a:off x="0" y="0"/>
+                      <a:ext cx="3995420" cy="1062366"/>
+                    </a:xfrm>
+                    <a:prstGeom prst="rect">
+                      <a:avLst/>
+                    </a:prstGeom>
+                    <a:noFill/>
+                    <a:ln>
+                      <a:noFill/>
+                    </a:ln>
+                  </pic:spPr>
+                </pic:pic>
+              </a:graphicData>
+            </a:graphic>
+          </wp:inline>
+        </w:drawing>
+      </w:r>
+      <w:r>
+        <w:rPr>
+          <w:lang w:val="en-GB"/>
+        </w:rPr>
+        <w:t xml:space="preserve"> </w:t>
+      </w:r>
+      <w:r>
+        <w:rPr>
+          <w:lang w:val="en-GB"/>
+        </w:rPr>
+        <w:t>R</w:t>
+      </w:r>
+      <w:r>
+        <w:rPr>
+          <w:vertAlign w:val="superscript"/>
+          <w:lang w:val="en-GB"/>
+        </w:rPr>
+        <w:t>2</w:t>
+      </w:r>
+      <w:r>
+        <w:rPr>
+          <w:lang w:val="en-GB"/>
+        </w:rPr>
+        <w:t>=0.08</w:t>
+      </w:r>
+    </w:p>
+    <w:p>
+      <w:pPr>
+        <w:rPr>
+          <w:lang w:val="en-GB"/>
+        </w:rPr>
+      </w:pPr>
+      <w:r>
+        <w:rPr>
+          <w:lang w:val="en-GB"/>
+        </w:rPr>
+        <w:br w:type="page"/>
+      </w:r>
+    </w:p>
+    <w:p>
+      <w:pPr>
+        <w:rPr>
+          <w:i/>
+          <w:u w:val="single"/>
+          <w:lang w:val="en-GB"/>
+        </w:rPr>
+      </w:pPr>
+      <w:r>
+        <w:rPr>
+          <w:i/>
+          <w:u w:val="single"/>
+          <w:lang w:val="en-GB"/>
+        </w:rPr>
+        <w:t>2.B. Effect on native functional diversity</w:t>
+      </w:r>
+      <w:r>
+        <w:rPr>
+          <w:i/>
+          <w:u w:val="single"/>
+          <w:lang w:val="en-GB"/>
+        </w:rPr>
+        <w:t xml:space="preserve"> </w:t>
+      </w:r>
+    </w:p>
+    <w:p>
+      <w:pPr>
+        <w:rPr>
+          <w:lang w:val="en-GB"/>
+        </w:rPr>
+      </w:pPr>
+    </w:p>
+    <w:p>
+      <w:pPr>
+        <w:rPr>
+          <w:lang w:val="en-GB"/>
+        </w:rPr>
+      </w:pPr>
+      <w:r>
+        <w:rPr>
+          <w:lang w:val="en-GB"/>
+        </w:rPr>
+        <w:sym w:font="Wingdings" w:char="F0E0"/>
+      </w:r>
+      <w:r>
+        <w:rPr>
+          <w:lang w:val="en-GB"/>
+        </w:rPr>
+        <w:t xml:space="preserve"> </w:t>
+      </w:r>
+      <w:r>
+        <w:rPr>
+          <w:lang w:val="en-GB"/>
+        </w:rPr>
+        <w:t>B</w:t>
+      </w:r>
+      <w:r>
+        <w:rPr>
+          <w:lang w:val="en-GB"/>
+        </w:rPr>
+        <w:t>ased on species growth form only</w:t>
+      </w:r>
     </w:p>
     <w:p>
       <w:pPr>
@@ -450,7 +2387,7 @@
                     </pic:cNvPicPr>
                   </pic:nvPicPr>
                   <pic:blipFill>
-                    <a:blip r:embed="rId9">
+                    <a:blip r:embed="rId27">
                       <a:extLst>
                         <a:ext uri="{28A0092B-C50C-407E-A947-70E740481C1C}">
                           <a14:useLocalDpi xmlns:a14="http://schemas.microsoft.com/office/drawing/2010/main" val="0"/>
@@ -488,7 +2425,6 @@
           <w:lang w:val="en-GB"/>
         </w:rPr>
       </w:pPr>
-      <w:bookmarkStart w:id="0" w:name="_GoBack"/>
       <w:r>
         <w:rPr>
           <w:rFonts w:ascii="Helvetica" w:hAnsi="Helvetica" w:cs="Helvetica"/>
@@ -513,7 +2449,7 @@
                     </pic:cNvPicPr>
                   </pic:nvPicPr>
                   <pic:blipFill>
-                    <a:blip r:embed="rId10">
+                    <a:blip r:embed="rId28">
                       <a:extLst>
                         <a:ext uri="{28A0092B-C50C-407E-A947-70E740481C1C}">
                           <a14:useLocalDpi xmlns:a14="http://schemas.microsoft.com/office/drawing/2010/main" val="0"/>
@@ -544,7 +2480,6 @@
           </wp:inline>
         </w:drawing>
       </w:r>
-      <w:bookmarkEnd w:id="0"/>
     </w:p>
     <w:p>
       <w:pPr>
@@ -604,6 +2539,221 @@
           <w:lang w:val="en-GB"/>
         </w:rPr>
       </w:pPr>
+      <w:r>
+        <w:rPr>
+          <w:lang w:val="en-GB"/>
+        </w:rPr>
+        <w:br w:type="page"/>
+      </w:r>
+    </w:p>
+    <w:p>
+      <w:pPr>
+        <w:rPr>
+          <w:lang w:val="en-GB"/>
+        </w:rPr>
+      </w:pPr>
+      <w:r>
+        <w:rPr>
+          <w:lang w:val="en-GB"/>
+        </w:rPr>
+        <w:sym w:font="Wingdings" w:char="F0E0"/>
+      </w:r>
+      <w:r>
+        <w:rPr>
+          <w:lang w:val="en-GB"/>
+        </w:rPr>
+        <w:t xml:space="preserve"> Based on all available traits (</w:t>
+      </w:r>
+      <w:proofErr w:type="spellStart"/>
+      <w:r>
+        <w:rPr>
+          <w:lang w:val="en-GB"/>
+        </w:rPr>
+        <w:t>Growth_Form</w:t>
+      </w:r>
+      <w:proofErr w:type="spellEnd"/>
+      <w:r>
+        <w:rPr>
+          <w:lang w:val="en-GB"/>
+        </w:rPr>
+        <w:t xml:space="preserve">, </w:t>
+      </w:r>
+      <w:proofErr w:type="spellStart"/>
+      <w:r>
+        <w:rPr>
+          <w:lang w:val="en-GB"/>
+        </w:rPr>
+        <w:t>Life_span</w:t>
+      </w:r>
+      <w:proofErr w:type="spellEnd"/>
+      <w:r>
+        <w:rPr>
+          <w:lang w:val="en-GB"/>
+        </w:rPr>
+        <w:t>_</w:t>
+      </w:r>
+      <w:r>
+        <w:rPr>
+          <w:lang w:val="en-GB"/>
+        </w:rPr>
+        <w:t xml:space="preserve">, </w:t>
+      </w:r>
+      <w:r>
+        <w:rPr>
+          <w:lang w:val="en-GB"/>
+        </w:rPr>
+        <w:t>Dispersal</w:t>
+      </w:r>
+      <w:r>
+        <w:rPr>
+          <w:lang w:val="en-GB"/>
+        </w:rPr>
+        <w:t xml:space="preserve">, </w:t>
+      </w:r>
+      <w:proofErr w:type="spellStart"/>
+      <w:r>
+        <w:rPr>
+          <w:lang w:val="en-GB"/>
+        </w:rPr>
+        <w:t>Seed_size</w:t>
+      </w:r>
+      <w:proofErr w:type="spellEnd"/>
+      <w:r>
+        <w:rPr>
+          <w:lang w:val="en-GB"/>
+        </w:rPr>
+        <w:t xml:space="preserve">, </w:t>
+      </w:r>
+      <w:r>
+        <w:rPr>
+          <w:lang w:val="en-GB"/>
+        </w:rPr>
+        <w:t>Regeneration</w:t>
+      </w:r>
+      <w:r>
+        <w:rPr>
+          <w:lang w:val="en-GB"/>
+        </w:rPr>
+        <w:t xml:space="preserve">, </w:t>
+      </w:r>
+      <w:proofErr w:type="spellStart"/>
+      <w:r>
+        <w:rPr>
+          <w:lang w:val="en-GB"/>
+        </w:rPr>
+        <w:t>plant_height</w:t>
+      </w:r>
+      <w:proofErr w:type="spellEnd"/>
+      <w:r>
+        <w:rPr>
+          <w:lang w:val="en-GB"/>
+        </w:rPr>
+        <w:t xml:space="preserve">, </w:t>
+      </w:r>
+      <w:proofErr w:type="spellStart"/>
+      <w:r>
+        <w:rPr>
+          <w:lang w:val="en-GB"/>
+        </w:rPr>
+        <w:t>time_to_first_flower</w:t>
+      </w:r>
+      <w:proofErr w:type="spellEnd"/>
+      <w:r>
+        <w:rPr>
+          <w:lang w:val="en-GB"/>
+        </w:rPr>
+        <w:t>)</w:t>
+      </w:r>
+    </w:p>
+    <w:p>
+      <w:pPr>
+        <w:rPr>
+          <w:lang w:val="en-GB"/>
+        </w:rPr>
+      </w:pPr>
+    </w:p>
+    <w:p>
+      <w:pPr>
+        <w:rPr>
+          <w:lang w:val="en-GB"/>
+        </w:rPr>
+      </w:pPr>
+      <w:r>
+        <w:rPr>
+          <w:rFonts w:ascii="Helvetica" w:hAnsi="Helvetica" w:cs="Helvetica"/>
+          <w:noProof/>
+          <w:lang w:val="en-US"/>
+        </w:rPr>
+        <w:drawing>
+          <wp:inline distT="0" distB="0" distL="0" distR="0" wp14:anchorId="2CCC27B2" wp14:editId="0B8A1AFC">
+            <wp:extent cx="5270500" cy="2753432"/>
+            <wp:effectExtent l="0" t="0" r="0" b="0"/>
+            <wp:docPr id="16" name="Picture 16"/>
+            <wp:cNvGraphicFramePr>
+              <a:graphicFrameLocks xmlns:a="http://schemas.openxmlformats.org/drawingml/2006/main" noChangeAspect="1"/>
+            </wp:cNvGraphicFramePr>
+            <a:graphic xmlns:a="http://schemas.openxmlformats.org/drawingml/2006/main">
+              <a:graphicData uri="http://schemas.openxmlformats.org/drawingml/2006/picture">
+                <pic:pic xmlns:pic="http://schemas.openxmlformats.org/drawingml/2006/picture">
+                  <pic:nvPicPr>
+                    <pic:cNvPr id="0" name="Picture 16"/>
+                    <pic:cNvPicPr>
+                      <a:picLocks noChangeAspect="1" noChangeArrowheads="1"/>
+                    </pic:cNvPicPr>
+                  </pic:nvPicPr>
+                  <pic:blipFill>
+                    <a:blip r:embed="rId29">
+                      <a:extLst>
+                        <a:ext uri="{28A0092B-C50C-407E-A947-70E740481C1C}">
+                          <a14:useLocalDpi xmlns:a14="http://schemas.microsoft.com/office/drawing/2010/main" val="0"/>
+                        </a:ext>
+                      </a:extLst>
+                    </a:blip>
+                    <a:srcRect/>
+                    <a:stretch>
+                      <a:fillRect/>
+                    </a:stretch>
+                  </pic:blipFill>
+                  <pic:spPr bwMode="auto">
+                    <a:xfrm>
+                      <a:off x="0" y="0"/>
+                      <a:ext cx="5270500" cy="2753432"/>
+                    </a:xfrm>
+                    <a:prstGeom prst="rect">
+                      <a:avLst/>
+                    </a:prstGeom>
+                    <a:noFill/>
+                    <a:ln>
+                      <a:noFill/>
+                    </a:ln>
+                  </pic:spPr>
+                </pic:pic>
+              </a:graphicData>
+            </a:graphic>
+          </wp:inline>
+        </w:drawing>
+      </w:r>
+    </w:p>
+    <w:p>
+      <w:pPr>
+        <w:rPr>
+          <w:lang w:val="en-GB"/>
+        </w:rPr>
+      </w:pPr>
+      <w:proofErr w:type="gramStart"/>
+      <w:r>
+        <w:rPr>
+          <w:lang w:val="en-GB"/>
+        </w:rPr>
+        <w:t>non</w:t>
+      </w:r>
+      <w:proofErr w:type="gramEnd"/>
+      <w:r>
+        <w:rPr>
+          <w:lang w:val="en-GB"/>
+        </w:rPr>
+        <w:t>-significant.</w:t>
+      </w:r>
     </w:p>
     <w:sectPr>
       <w:pgSz w:w="11900" w:h="16840"/>

</xml_diff>

<commit_message>
update on the data analysis
</commit_message>
<xml_diff>
--- a/Results/Results_3Fev17.docx
+++ b/Results/Results_3Fev17.docx
@@ -552,6 +552,7 @@
           <w:noProof/>
           <w:lang w:val="en-US"/>
         </w:rPr>
+        <w:lastRenderedPageBreak/>
         <w:drawing>
           <wp:inline distT="0" distB="0" distL="0" distR="0" wp14:anchorId="6433A5AA" wp14:editId="7D452282">
             <wp:extent cx="5270500" cy="4855341"/>
@@ -710,6 +711,7 @@
           <w:noProof/>
           <w:lang w:val="en-US"/>
         </w:rPr>
+        <w:lastRenderedPageBreak/>
         <w:drawing>
           <wp:inline distT="0" distB="0" distL="0" distR="0" wp14:anchorId="421AA925" wp14:editId="2966EE48">
             <wp:extent cx="4681220" cy="1210972"/>
@@ -1274,6 +1276,7 @@
         <w:rPr>
           <w:lang w:val="en-GB"/>
         </w:rPr>
+        <w:lastRenderedPageBreak/>
         <w:t>Native species diversity (all traits included)</w:t>
       </w:r>
     </w:p>
@@ -1434,38 +1437,39 @@
         </w:rPr>
         <w:t>R2=0.01</w:t>
       </w:r>
+    </w:p>
+    <w:p>
+      <w:pPr>
+        <w:rPr>
+          <w:lang w:val="en-GB"/>
+        </w:rPr>
+      </w:pPr>
+      <w:r>
+        <w:rPr>
+          <w:lang w:val="en-GB"/>
+        </w:rPr>
+        <w:br w:type="page"/>
+      </w:r>
+    </w:p>
+    <w:p>
+      <w:pPr>
+        <w:rPr>
+          <w:b/>
+          <w:u w:val="single"/>
+          <w:lang w:val="en-GB"/>
+        </w:rPr>
+      </w:pPr>
+      <w:r>
+        <w:rPr>
+          <w:b/>
+          <w:u w:val="single"/>
+          <w:lang w:val="en-GB"/>
+        </w:rPr>
+        <w:lastRenderedPageBreak/>
+        <w:t>Question 2: What are invasive species impacts on native species</w:t>
+      </w:r>
       <w:bookmarkStart w:id="0" w:name="_GoBack"/>
       <w:bookmarkEnd w:id="0"/>
-    </w:p>
-    <w:p>
-      <w:pPr>
-        <w:rPr>
-          <w:lang w:val="en-GB"/>
-        </w:rPr>
-      </w:pPr>
-      <w:r>
-        <w:rPr>
-          <w:lang w:val="en-GB"/>
-        </w:rPr>
-        <w:br w:type="page"/>
-      </w:r>
-    </w:p>
-    <w:p>
-      <w:pPr>
-        <w:rPr>
-          <w:b/>
-          <w:u w:val="single"/>
-          <w:lang w:val="en-GB"/>
-        </w:rPr>
-      </w:pPr>
-      <w:r>
-        <w:rPr>
-          <w:b/>
-          <w:u w:val="single"/>
-          <w:lang w:val="en-GB"/>
-        </w:rPr>
-        <w:t>Question 2: What are invasive species impacts on native species</w:t>
-      </w:r>
     </w:p>
     <w:p>
       <w:pPr>
@@ -1594,7 +1598,8 @@
       </w:pPr>
       <w:r>
         <w:rPr>
-          <w:lang w:val="en-GB"/>
+          <w:noProof/>
+          <w:lang w:val="en-US"/>
         </w:rPr>
         <w:drawing>
           <wp:inline distT="0" distB="0" distL="0" distR="0" wp14:anchorId="5DD86B0D" wp14:editId="528FB214">
@@ -1645,13 +1650,6 @@
           </wp:inline>
         </w:drawing>
       </w:r>
-    </w:p>
-    <w:p>
-      <w:pPr>
-        <w:rPr>
-          <w:lang w:val="en-GB"/>
-        </w:rPr>
-      </w:pPr>
       <w:r>
         <w:rPr>
           <w:lang w:val="en-GB"/>
@@ -1787,6 +1785,7 @@
         <w:rPr>
           <w:lang w:val="en-GB"/>
         </w:rPr>
+        <w:lastRenderedPageBreak/>
         <w:sym w:font="Wingdings" w:char="F0E0"/>
       </w:r>
       <w:r>
@@ -2309,6 +2308,7 @@
           <w:u w:val="single"/>
           <w:lang w:val="en-GB"/>
         </w:rPr>
+        <w:lastRenderedPageBreak/>
         <w:t>2.B. Effect on native functional diversity</w:t>
       </w:r>
       <w:r>
@@ -2556,6 +2556,7 @@
         <w:rPr>
           <w:lang w:val="en-GB"/>
         </w:rPr>
+        <w:lastRenderedPageBreak/>
         <w:sym w:font="Wingdings" w:char="F0E0"/>
       </w:r>
       <w:r>

</xml_diff>